<commit_message>
generated new word document
</commit_message>
<xml_diff>
--- a/assignment04-ryanmt1998.docx
+++ b/assignment04-ryanmt1998.docx
@@ -74,6 +74,22 @@
       </w:r>
       <w:r>
         <w:t xml:space="preserve">2025</w:t>
+      </w:r>
+    </w:p>
+    <w:p>
+      <w:pPr>
+        <w:pStyle w:val="FirstParagraph"/>
+      </w:pPr>
+      <w:r>
+        <w:t xml:space="preserve">Generative AI Disclaimer: AI was used to assist with organzing and arranging data pipelines to perform models.</w:t>
+      </w:r>
+    </w:p>
+    <w:p>
+      <w:pPr>
+        <w:pStyle w:val="BodyText"/>
+      </w:pPr>
+      <w:r>
+        <w:t xml:space="preserve">Github Repository Link: https://github.com/met-ad-688/assignment-04-ryanmt1998.git</w:t>
       </w:r>
     </w:p>
     <w:bookmarkStart w:id="20" w:name="feature-engineering"/>

</xml_diff>